<commit_message>
Implementando la funcionalidad de imprimir PQRSF (en la vista Radicar PQRSF)
</commit_message>
<xml_diff>
--- a/docTemplates/radicarPqrsfImprimir.docx
+++ b/docTemplates/radicarPqrsfImprimir.docx
@@ -4,6 +4,7 @@
   <w:body>
     <w:p>
       <w:pPr>
+        <w:ind w:left="708" w:hanging="708"/>
         <w:rPr>
           <w:rFonts w:ascii="Arial" w:hAnsi="Arial" w:cs="Arial"/>
           <w:sz w:val="24"/>
@@ -50,7 +51,17 @@
                 <w:sz w:val="24"/>
                 <w:szCs w:val="24"/>
               </w:rPr>
-              <w:t>INFORMACIÓN DEL PETICIONARIO</w:t>
+              <w:t>INFORMACIÓN DEL PETICIONARI</w:t>
+            </w:r>
+            <w:bookmarkStart w:id="0" w:name="_GoBack"/>
+            <w:bookmarkEnd w:id="0"/>
+            <w:r>
+              <w:rPr>
+                <w:rFonts w:ascii="Arial" w:hAnsi="Arial" w:cs="Arial"/>
+                <w:sz w:val="24"/>
+                <w:szCs w:val="24"/>
+              </w:rPr>
+              <w:t>O</w:t>
             </w:r>
           </w:p>
         </w:tc>
@@ -58,16 +69,19 @@
       <w:tr>
         <w:trPr>
           <w:cnfStyle w:val="000000100000" w:firstRow="0" w:lastRow="0" w:firstColumn="0" w:lastColumn="0" w:oddVBand="0" w:evenVBand="0" w:oddHBand="1" w:evenHBand="0" w:firstRowFirstColumn="0" w:firstRowLastColumn="0" w:lastRowFirstColumn="0" w:lastRowLastColumn="0"/>
+          <w:trHeight w:val="510"/>
         </w:trPr>
         <w:tc>
           <w:tcPr>
             <w:cnfStyle w:val="001000000000" w:firstRow="0" w:lastRow="0" w:firstColumn="1" w:lastColumn="0" w:oddVBand="0" w:evenVBand="0" w:oddHBand="0" w:evenHBand="0" w:firstRowFirstColumn="0" w:firstRowLastColumn="0" w:lastRowFirstColumn="0" w:lastRowLastColumn="0"/>
             <w:tcW w:w="3387" w:type="dxa"/>
+            <w:vAlign w:val="center"/>
           </w:tcPr>
           <w:p>
             <w:pPr>
               <w:rPr>
                 <w:rFonts w:ascii="Arial" w:hAnsi="Arial" w:cs="Arial"/>
+                <w:b w:val="0"/>
                 <w:sz w:val="24"/>
                 <w:szCs w:val="24"/>
               </w:rPr>
@@ -78,16 +92,16 @@
                 <w:sz w:val="24"/>
                 <w:szCs w:val="24"/>
               </w:rPr>
-              <w:t xml:space="preserve">Fecha: </w:t>
-            </w:r>
-            <w:r>
-              <w:rPr>
-                <w:rFonts w:ascii="Arial" w:hAnsi="Arial" w:cs="Arial"/>
-                <w:b w:val="0"/>
-                <w:sz w:val="24"/>
-                <w:szCs w:val="24"/>
-              </w:rPr>
-              <w:t>#{</w:t>
+              <w:t>Fecha:</w:t>
+            </w:r>
+            <w:r>
+              <w:rPr>
+                <w:rFonts w:ascii="Arial" w:hAnsi="Arial" w:cs="Arial"/>
+                <w:b w:val="0"/>
+                <w:sz w:val="24"/>
+                <w:szCs w:val="24"/>
+              </w:rPr>
+              <w:t xml:space="preserve"> </w:t>
             </w:r>
             <w:proofErr w:type="spellStart"/>
             <w:r>
@@ -97,88 +111,43 @@
                 <w:sz w:val="24"/>
                 <w:szCs w:val="24"/>
               </w:rPr>
-              <w:t>pqrsf</w:t>
-            </w:r>
-            <w:r>
-              <w:rPr>
-                <w:rFonts w:ascii="Arial" w:hAnsi="Arial" w:cs="Arial"/>
-                <w:b w:val="0"/>
-                <w:sz w:val="24"/>
-                <w:szCs w:val="24"/>
-              </w:rPr>
-              <w:t>F</w:t>
-            </w:r>
-            <w:r>
-              <w:rPr>
-                <w:rFonts w:ascii="Arial" w:hAnsi="Arial" w:cs="Arial"/>
-                <w:b w:val="0"/>
-                <w:sz w:val="24"/>
-                <w:szCs w:val="24"/>
-              </w:rPr>
-              <w:t>echaCreacion</w:t>
+              <w:t>pqrsfFechaCreacion</w:t>
             </w:r>
             <w:proofErr w:type="spellEnd"/>
-            <w:r>
-              <w:rPr>
-                <w:rFonts w:ascii="Arial" w:hAnsi="Arial" w:cs="Arial"/>
-                <w:b w:val="0"/>
-                <w:sz w:val="24"/>
-                <w:szCs w:val="24"/>
-              </w:rPr>
-              <w:t>}</w:t>
-            </w:r>
           </w:p>
         </w:tc>
         <w:tc>
           <w:tcPr>
             <w:tcW w:w="6389" w:type="dxa"/>
             <w:gridSpan w:val="3"/>
+            <w:vAlign w:val="center"/>
           </w:tcPr>
           <w:p>
             <w:pPr>
               <w:cnfStyle w:val="000000100000" w:firstRow="0" w:lastRow="0" w:firstColumn="0" w:lastColumn="0" w:oddVBand="0" w:evenVBand="0" w:oddHBand="1" w:evenHBand="0" w:firstRowFirstColumn="0" w:firstRowLastColumn="0" w:lastRowFirstColumn="0" w:lastRowLastColumn="0"/>
               <w:rPr>
                 <w:rFonts w:ascii="Arial" w:hAnsi="Arial" w:cs="Arial"/>
+                <w:sz w:val="24"/>
+                <w:szCs w:val="24"/>
+              </w:rPr>
+            </w:pPr>
+            <w:r>
+              <w:rPr>
+                <w:rFonts w:ascii="Arial" w:hAnsi="Arial" w:cs="Arial"/>
                 <w:b/>
                 <w:sz w:val="24"/>
                 <w:szCs w:val="24"/>
               </w:rPr>
-            </w:pPr>
-            <w:r>
-              <w:rPr>
-                <w:rFonts w:ascii="Arial" w:hAnsi="Arial" w:cs="Arial"/>
-                <w:b/>
-                <w:sz w:val="24"/>
-                <w:szCs w:val="24"/>
-              </w:rPr>
-              <w:t>Tipo solicitante</w:t>
-            </w:r>
-            <w:r>
-              <w:rPr>
-                <w:rFonts w:ascii="Arial" w:hAnsi="Arial" w:cs="Arial"/>
-                <w:b/>
-                <w:sz w:val="24"/>
-                <w:szCs w:val="24"/>
-              </w:rPr>
-              <w:t>:</w:t>
-            </w:r>
-            <w:r>
-              <w:rPr>
-                <w:rFonts w:ascii="Arial" w:hAnsi="Arial" w:cs="Arial"/>
-                <w:b/>
+              <w:t>Tipo solicitante:</w:t>
+            </w:r>
+            <w:r>
+              <w:rPr>
+                <w:rFonts w:ascii="Arial" w:hAnsi="Arial" w:cs="Arial"/>
                 <w:sz w:val="24"/>
                 <w:szCs w:val="24"/>
               </w:rPr>
               <w:t xml:space="preserve"> </w:t>
             </w:r>
-            <w:r>
-              <w:rPr>
-                <w:rFonts w:ascii="Arial" w:hAnsi="Arial" w:cs="Arial"/>
-                <w:sz w:val="24"/>
-                <w:szCs w:val="24"/>
-              </w:rPr>
-              <w:t>#{</w:t>
-            </w:r>
             <w:proofErr w:type="spellStart"/>
             <w:r>
               <w:rPr>
@@ -189,28 +158,26 @@
               <w:t>tipperDescripcion</w:t>
             </w:r>
             <w:proofErr w:type="spellEnd"/>
-            <w:r>
-              <w:rPr>
-                <w:rFonts w:ascii="Arial" w:hAnsi="Arial" w:cs="Arial"/>
-                <w:sz w:val="24"/>
-                <w:szCs w:val="24"/>
-              </w:rPr>
-              <w:t>}</w:t>
-            </w:r>
           </w:p>
         </w:tc>
       </w:tr>
       <w:tr>
+        <w:trPr>
+          <w:trHeight w:val="510"/>
+        </w:trPr>
         <w:tc>
           <w:tcPr>
             <w:cnfStyle w:val="001000000000" w:firstRow="0" w:lastRow="0" w:firstColumn="1" w:lastColumn="0" w:oddVBand="0" w:evenVBand="0" w:oddHBand="0" w:evenHBand="0" w:firstRowFirstColumn="0" w:firstRowLastColumn="0" w:lastRowFirstColumn="0" w:lastRowLastColumn="0"/>
             <w:tcW w:w="5240" w:type="dxa"/>
             <w:gridSpan w:val="3"/>
+            <w:vAlign w:val="center"/>
           </w:tcPr>
           <w:p>
             <w:pPr>
-              <w:rPr>
-                <w:rFonts w:ascii="Arial" w:hAnsi="Arial" w:cs="Arial"/>
+              <w:ind w:left="708" w:hanging="708"/>
+              <w:rPr>
+                <w:rFonts w:ascii="Arial" w:hAnsi="Arial" w:cs="Arial"/>
+                <w:b w:val="0"/>
                 <w:sz w:val="24"/>
                 <w:szCs w:val="24"/>
               </w:rPr>
@@ -226,20 +193,12 @@
             <w:r>
               <w:rPr>
                 <w:rFonts w:ascii="Arial" w:hAnsi="Arial" w:cs="Arial"/>
+                <w:b w:val="0"/>
                 <w:sz w:val="24"/>
                 <w:szCs w:val="24"/>
               </w:rPr>
               <w:t xml:space="preserve"> </w:t>
             </w:r>
-            <w:r>
-              <w:rPr>
-                <w:rFonts w:ascii="Arial" w:hAnsi="Arial" w:cs="Arial"/>
-                <w:b w:val="0"/>
-                <w:sz w:val="24"/>
-                <w:szCs w:val="24"/>
-              </w:rPr>
-              <w:t>#{</w:t>
-            </w:r>
             <w:proofErr w:type="spellStart"/>
             <w:r>
               <w:rPr>
@@ -251,57 +210,39 @@
               <w:t>tipideDescripcion</w:t>
             </w:r>
             <w:proofErr w:type="spellEnd"/>
-            <w:r>
-              <w:rPr>
-                <w:rFonts w:ascii="Arial" w:hAnsi="Arial" w:cs="Arial"/>
-                <w:b w:val="0"/>
-                <w:sz w:val="24"/>
-                <w:szCs w:val="24"/>
-              </w:rPr>
-              <w:t>}</w:t>
-            </w:r>
           </w:p>
         </w:tc>
         <w:tc>
           <w:tcPr>
             <w:tcW w:w="4536" w:type="dxa"/>
+            <w:vAlign w:val="center"/>
           </w:tcPr>
           <w:p>
             <w:pPr>
               <w:cnfStyle w:val="000000000000" w:firstRow="0" w:lastRow="0" w:firstColumn="0" w:lastColumn="0" w:oddVBand="0" w:evenVBand="0" w:oddHBand="0" w:evenHBand="0" w:firstRowFirstColumn="0" w:firstRowLastColumn="0" w:lastRowFirstColumn="0" w:lastRowLastColumn="0"/>
               <w:rPr>
                 <w:rFonts w:ascii="Arial" w:hAnsi="Arial" w:cs="Arial"/>
+                <w:sz w:val="24"/>
+                <w:szCs w:val="24"/>
+              </w:rPr>
+            </w:pPr>
+            <w:r>
+              <w:rPr>
+                <w:rFonts w:ascii="Arial" w:hAnsi="Arial" w:cs="Arial"/>
                 <w:b/>
                 <w:sz w:val="24"/>
                 <w:szCs w:val="24"/>
               </w:rPr>
-            </w:pPr>
-            <w:r>
-              <w:rPr>
-                <w:rFonts w:ascii="Arial" w:hAnsi="Arial" w:cs="Arial"/>
-                <w:b/>
-                <w:sz w:val="24"/>
-                <w:szCs w:val="24"/>
-              </w:rPr>
               <w:t>Identificación:</w:t>
             </w:r>
             <w:r>
               <w:rPr>
                 <w:rFonts w:ascii="Arial" w:hAnsi="Arial" w:cs="Arial"/>
-                <w:b/>
                 <w:sz w:val="24"/>
                 <w:szCs w:val="24"/>
               </w:rPr>
               <w:t xml:space="preserve"> </w:t>
             </w:r>
-            <w:r>
-              <w:rPr>
-                <w:rFonts w:ascii="Arial" w:hAnsi="Arial" w:cs="Arial"/>
-                <w:sz w:val="24"/>
-                <w:szCs w:val="24"/>
-              </w:rPr>
-              <w:t>#{</w:t>
-            </w:r>
             <w:proofErr w:type="spellStart"/>
             <w:r>
               <w:rPr>
@@ -312,26 +253,20 @@
               <w:t>perIdentificacion</w:t>
             </w:r>
             <w:proofErr w:type="spellEnd"/>
-            <w:r>
-              <w:rPr>
-                <w:rFonts w:ascii="Arial" w:hAnsi="Arial" w:cs="Arial"/>
-                <w:sz w:val="24"/>
-                <w:szCs w:val="24"/>
-              </w:rPr>
-              <w:t>}</w:t>
-            </w:r>
           </w:p>
         </w:tc>
       </w:tr>
       <w:tr>
         <w:trPr>
           <w:cnfStyle w:val="000000100000" w:firstRow="0" w:lastRow="0" w:firstColumn="0" w:lastColumn="0" w:oddVBand="0" w:evenVBand="0" w:oddHBand="1" w:evenHBand="0" w:firstRowFirstColumn="0" w:firstRowLastColumn="0" w:lastRowFirstColumn="0" w:lastRowLastColumn="0"/>
+          <w:trHeight w:val="510"/>
         </w:trPr>
         <w:tc>
           <w:tcPr>
             <w:cnfStyle w:val="001000000000" w:firstRow="0" w:lastRow="0" w:firstColumn="1" w:lastColumn="0" w:oddVBand="0" w:evenVBand="0" w:oddHBand="0" w:evenHBand="0" w:firstRowFirstColumn="0" w:firstRowLastColumn="0" w:lastRowFirstColumn="0" w:lastRowLastColumn="0"/>
             <w:tcW w:w="9776" w:type="dxa"/>
             <w:gridSpan w:val="4"/>
+            <w:vAlign w:val="center"/>
           </w:tcPr>
           <w:p>
             <w:pPr>
@@ -359,15 +294,6 @@
               </w:rPr>
               <w:t xml:space="preserve"> </w:t>
             </w:r>
-            <w:r>
-              <w:rPr>
-                <w:rFonts w:ascii="Arial" w:hAnsi="Arial" w:cs="Arial"/>
-                <w:b w:val="0"/>
-                <w:sz w:val="24"/>
-                <w:szCs w:val="24"/>
-              </w:rPr>
-              <w:t>#{</w:t>
-            </w:r>
             <w:proofErr w:type="spellStart"/>
             <w:r>
               <w:rPr>
@@ -376,16 +302,7 @@
                 <w:sz w:val="24"/>
                 <w:szCs w:val="24"/>
               </w:rPr>
-              <w:t>perN</w:t>
-            </w:r>
-            <w:r>
-              <w:rPr>
-                <w:rFonts w:ascii="Arial" w:hAnsi="Arial" w:cs="Arial"/>
-                <w:b w:val="0"/>
-                <w:sz w:val="24"/>
-                <w:szCs w:val="24"/>
-              </w:rPr>
-              <w:t>ombres</w:t>
+              <w:t>perNombres</w:t>
             </w:r>
             <w:proofErr w:type="spellEnd"/>
             <w:r>
@@ -395,7 +312,7 @@
                 <w:sz w:val="24"/>
                 <w:szCs w:val="24"/>
               </w:rPr>
-              <w:t>} #{</w:t>
+              <w:t xml:space="preserve"> </w:t>
             </w:r>
             <w:proofErr w:type="spellStart"/>
             <w:r>
@@ -405,36 +322,22 @@
                 <w:sz w:val="24"/>
                 <w:szCs w:val="24"/>
               </w:rPr>
-              <w:t>perA</w:t>
-            </w:r>
-            <w:r>
-              <w:rPr>
-                <w:rFonts w:ascii="Arial" w:hAnsi="Arial" w:cs="Arial"/>
-                <w:b w:val="0"/>
-                <w:sz w:val="24"/>
-                <w:szCs w:val="24"/>
-              </w:rPr>
-              <w:t>pellidos</w:t>
+              <w:t>perApellidos</w:t>
             </w:r>
             <w:proofErr w:type="spellEnd"/>
-            <w:r>
-              <w:rPr>
-                <w:rFonts w:ascii="Arial" w:hAnsi="Arial" w:cs="Arial"/>
-                <w:b w:val="0"/>
-                <w:sz w:val="24"/>
-                <w:szCs w:val="24"/>
-              </w:rPr>
-              <w:t>}</w:t>
-            </w:r>
           </w:p>
         </w:tc>
       </w:tr>
       <w:tr>
+        <w:trPr>
+          <w:trHeight w:val="510"/>
+        </w:trPr>
         <w:tc>
           <w:tcPr>
             <w:cnfStyle w:val="001000000000" w:firstRow="0" w:lastRow="0" w:firstColumn="1" w:lastColumn="0" w:oddVBand="0" w:evenVBand="0" w:oddHBand="0" w:evenHBand="0" w:firstRowFirstColumn="0" w:firstRowLastColumn="0" w:lastRowFirstColumn="0" w:lastRowLastColumn="0"/>
             <w:tcW w:w="9776" w:type="dxa"/>
             <w:gridSpan w:val="4"/>
+            <w:vAlign w:val="center"/>
           </w:tcPr>
           <w:p>
             <w:pPr>
@@ -456,20 +359,12 @@
             <w:r>
               <w:rPr>
                 <w:rFonts w:ascii="Arial" w:hAnsi="Arial" w:cs="Arial"/>
+                <w:b w:val="0"/>
                 <w:sz w:val="24"/>
                 <w:szCs w:val="24"/>
               </w:rPr>
               <w:t xml:space="preserve"> </w:t>
             </w:r>
-            <w:r>
-              <w:rPr>
-                <w:rFonts w:ascii="Arial" w:hAnsi="Arial" w:cs="Arial"/>
-                <w:b w:val="0"/>
-                <w:sz w:val="24"/>
-                <w:szCs w:val="24"/>
-              </w:rPr>
-              <w:t>#{</w:t>
-            </w:r>
             <w:proofErr w:type="spellStart"/>
             <w:r>
               <w:rPr>
@@ -481,27 +376,20 @@
               <w:t>perCorreo</w:t>
             </w:r>
             <w:proofErr w:type="spellEnd"/>
-            <w:r>
-              <w:rPr>
-                <w:rFonts w:ascii="Arial" w:hAnsi="Arial" w:cs="Arial"/>
-                <w:b w:val="0"/>
-                <w:sz w:val="24"/>
-                <w:szCs w:val="24"/>
-              </w:rPr>
-              <w:t>}</w:t>
-            </w:r>
           </w:p>
         </w:tc>
       </w:tr>
       <w:tr>
         <w:trPr>
           <w:cnfStyle w:val="000000100000" w:firstRow="0" w:lastRow="0" w:firstColumn="0" w:lastColumn="0" w:oddVBand="0" w:evenVBand="0" w:oddHBand="1" w:evenHBand="0" w:firstRowFirstColumn="0" w:firstRowLastColumn="0" w:lastRowFirstColumn="0" w:lastRowLastColumn="0"/>
+          <w:trHeight w:val="510"/>
         </w:trPr>
         <w:tc>
           <w:tcPr>
             <w:cnfStyle w:val="001000000000" w:firstRow="0" w:lastRow="0" w:firstColumn="1" w:lastColumn="0" w:oddVBand="0" w:evenVBand="0" w:oddHBand="0" w:evenHBand="0" w:firstRowFirstColumn="0" w:firstRowLastColumn="0" w:lastRowFirstColumn="0" w:lastRowLastColumn="0"/>
             <w:tcW w:w="5240" w:type="dxa"/>
             <w:gridSpan w:val="3"/>
+            <w:vAlign w:val="center"/>
           </w:tcPr>
           <w:p>
             <w:pPr>
@@ -523,20 +411,12 @@
             <w:r>
               <w:rPr>
                 <w:rFonts w:ascii="Arial" w:hAnsi="Arial" w:cs="Arial"/>
+                <w:b w:val="0"/>
                 <w:sz w:val="24"/>
                 <w:szCs w:val="24"/>
               </w:rPr>
               <w:t xml:space="preserve"> </w:t>
             </w:r>
-            <w:r>
-              <w:rPr>
-                <w:rFonts w:ascii="Arial" w:hAnsi="Arial" w:cs="Arial"/>
-                <w:b w:val="0"/>
-                <w:sz w:val="24"/>
-                <w:szCs w:val="24"/>
-              </w:rPr>
-              <w:t>#{</w:t>
-            </w:r>
             <w:proofErr w:type="spellStart"/>
             <w:r>
               <w:rPr>
@@ -548,20 +428,12 @@
               <w:t>perTelefono</w:t>
             </w:r>
             <w:proofErr w:type="spellEnd"/>
-            <w:r>
-              <w:rPr>
-                <w:rFonts w:ascii="Arial" w:hAnsi="Arial" w:cs="Arial"/>
-                <w:b w:val="0"/>
-                <w:sz w:val="24"/>
-                <w:szCs w:val="24"/>
-              </w:rPr>
-              <w:t>}</w:t>
-            </w:r>
           </w:p>
         </w:tc>
         <w:tc>
           <w:tcPr>
             <w:tcW w:w="4536" w:type="dxa"/>
+            <w:vAlign w:val="center"/>
           </w:tcPr>
           <w:p>
             <w:pPr>
@@ -584,20 +456,11 @@
             <w:r>
               <w:rPr>
                 <w:rFonts w:ascii="Arial" w:hAnsi="Arial" w:cs="Arial"/>
-                <w:b/>
                 <w:sz w:val="24"/>
                 <w:szCs w:val="24"/>
               </w:rPr>
               <w:t xml:space="preserve"> </w:t>
             </w:r>
-            <w:r>
-              <w:rPr>
-                <w:rFonts w:ascii="Arial" w:hAnsi="Arial" w:cs="Arial"/>
-                <w:sz w:val="24"/>
-                <w:szCs w:val="24"/>
-              </w:rPr>
-              <w:t>#{</w:t>
-            </w:r>
             <w:proofErr w:type="spellStart"/>
             <w:r>
               <w:rPr>
@@ -608,23 +471,19 @@
               <w:t>perCelular</w:t>
             </w:r>
             <w:proofErr w:type="spellEnd"/>
-            <w:r>
-              <w:rPr>
-                <w:rFonts w:ascii="Arial" w:hAnsi="Arial" w:cs="Arial"/>
-                <w:sz w:val="24"/>
-                <w:szCs w:val="24"/>
-              </w:rPr>
-              <w:t>}</w:t>
-            </w:r>
           </w:p>
         </w:tc>
       </w:tr>
       <w:tr>
+        <w:trPr>
+          <w:trHeight w:val="510"/>
+        </w:trPr>
         <w:tc>
           <w:tcPr>
             <w:cnfStyle w:val="001000000000" w:firstRow="0" w:lastRow="0" w:firstColumn="1" w:lastColumn="0" w:oddVBand="0" w:evenVBand="0" w:oddHBand="0" w:evenHBand="0" w:firstRowFirstColumn="0" w:firstRowLastColumn="0" w:lastRowFirstColumn="0" w:lastRowLastColumn="0"/>
             <w:tcW w:w="9776" w:type="dxa"/>
             <w:gridSpan w:val="4"/>
+            <w:vAlign w:val="center"/>
           </w:tcPr>
           <w:p>
             <w:pPr>
@@ -646,20 +505,12 @@
             <w:r>
               <w:rPr>
                 <w:rFonts w:ascii="Arial" w:hAnsi="Arial" w:cs="Arial"/>
+                <w:b w:val="0"/>
                 <w:sz w:val="24"/>
                 <w:szCs w:val="24"/>
               </w:rPr>
               <w:t xml:space="preserve"> </w:t>
             </w:r>
-            <w:r>
-              <w:rPr>
-                <w:rFonts w:ascii="Arial" w:hAnsi="Arial" w:cs="Arial"/>
-                <w:b w:val="0"/>
-                <w:sz w:val="24"/>
-                <w:szCs w:val="24"/>
-              </w:rPr>
-              <w:t>#{</w:t>
-            </w:r>
             <w:proofErr w:type="spellStart"/>
             <w:r>
               <w:rPr>
@@ -671,27 +522,20 @@
               <w:t>perDireccion</w:t>
             </w:r>
             <w:proofErr w:type="spellEnd"/>
-            <w:r>
-              <w:rPr>
-                <w:rFonts w:ascii="Arial" w:hAnsi="Arial" w:cs="Arial"/>
-                <w:b w:val="0"/>
-                <w:sz w:val="24"/>
-                <w:szCs w:val="24"/>
-              </w:rPr>
-              <w:t>}</w:t>
-            </w:r>
           </w:p>
         </w:tc>
       </w:tr>
       <w:tr>
         <w:trPr>
           <w:cnfStyle w:val="000000100000" w:firstRow="0" w:lastRow="0" w:firstColumn="0" w:lastColumn="0" w:oddVBand="0" w:evenVBand="0" w:oddHBand="1" w:evenHBand="0" w:firstRowFirstColumn="0" w:firstRowLastColumn="0" w:lastRowFirstColumn="0" w:lastRowLastColumn="0"/>
+          <w:trHeight w:val="510"/>
         </w:trPr>
         <w:tc>
           <w:tcPr>
             <w:cnfStyle w:val="001000000000" w:firstRow="0" w:lastRow="0" w:firstColumn="1" w:lastColumn="0" w:oddVBand="0" w:evenVBand="0" w:oddHBand="0" w:evenHBand="0" w:firstRowFirstColumn="0" w:firstRowLastColumn="0" w:lastRowFirstColumn="0" w:lastRowLastColumn="0"/>
             <w:tcW w:w="4531" w:type="dxa"/>
             <w:gridSpan w:val="2"/>
+            <w:vAlign w:val="center"/>
           </w:tcPr>
           <w:p>
             <w:pPr>
@@ -721,21 +565,12 @@
             <w:r>
               <w:rPr>
                 <w:rFonts w:ascii="Arial" w:hAnsi="Arial" w:cs="Arial"/>
+                <w:b w:val="0"/>
                 <w:sz w:val="24"/>
                 <w:szCs w:val="24"/>
               </w:rPr>
               <w:t xml:space="preserve"> </w:t>
             </w:r>
-            <w:bookmarkStart w:id="0" w:name="_GoBack"/>
-            <w:r>
-              <w:rPr>
-                <w:rFonts w:ascii="Arial" w:hAnsi="Arial" w:cs="Arial"/>
-                <w:b w:val="0"/>
-                <w:sz w:val="24"/>
-                <w:szCs w:val="24"/>
-              </w:rPr>
-              <w:t>#{</w:t>
-            </w:r>
             <w:proofErr w:type="spellStart"/>
             <w:r>
               <w:rPr>
@@ -747,22 +582,13 @@
               <w:t>munNombre</w:t>
             </w:r>
             <w:proofErr w:type="spellEnd"/>
-            <w:r>
-              <w:rPr>
-                <w:rFonts w:ascii="Arial" w:hAnsi="Arial" w:cs="Arial"/>
-                <w:b w:val="0"/>
-                <w:sz w:val="24"/>
-                <w:szCs w:val="24"/>
-              </w:rPr>
-              <w:t>}</w:t>
-            </w:r>
-            <w:bookmarkEnd w:id="0"/>
           </w:p>
         </w:tc>
         <w:tc>
           <w:tcPr>
             <w:tcW w:w="5245" w:type="dxa"/>
             <w:gridSpan w:val="2"/>
+            <w:vAlign w:val="center"/>
           </w:tcPr>
           <w:p>
             <w:pPr>
@@ -780,34 +606,16 @@
                 <w:sz w:val="24"/>
                 <w:szCs w:val="24"/>
               </w:rPr>
-              <w:t>Departamento</w:t>
-            </w:r>
-            <w:r>
-              <w:rPr>
-                <w:rFonts w:ascii="Arial" w:hAnsi="Arial" w:cs="Arial"/>
-                <w:b/>
-                <w:sz w:val="24"/>
-                <w:szCs w:val="24"/>
-              </w:rPr>
-              <w:t>:</w:t>
-            </w:r>
-            <w:r>
-              <w:rPr>
-                <w:rFonts w:ascii="Arial" w:hAnsi="Arial" w:cs="Arial"/>
-                <w:b/>
+              <w:t>Departamento:</w:t>
+            </w:r>
+            <w:r>
+              <w:rPr>
+                <w:rFonts w:ascii="Arial" w:hAnsi="Arial" w:cs="Arial"/>
                 <w:sz w:val="24"/>
                 <w:szCs w:val="24"/>
               </w:rPr>
               <w:t xml:space="preserve"> </w:t>
             </w:r>
-            <w:r>
-              <w:rPr>
-                <w:rFonts w:ascii="Arial" w:hAnsi="Arial" w:cs="Arial"/>
-                <w:sz w:val="24"/>
-                <w:szCs w:val="24"/>
-              </w:rPr>
-              <w:t>#{</w:t>
-            </w:r>
             <w:proofErr w:type="spellStart"/>
             <w:r>
               <w:rPr>
@@ -818,14 +626,6 @@
               <w:t>deptoNombre</w:t>
             </w:r>
             <w:proofErr w:type="spellEnd"/>
-            <w:r>
-              <w:rPr>
-                <w:rFonts w:ascii="Arial" w:hAnsi="Arial" w:cs="Arial"/>
-                <w:sz w:val="24"/>
-                <w:szCs w:val="24"/>
-              </w:rPr>
-              <w:t>}</w:t>
-            </w:r>
           </w:p>
         </w:tc>
       </w:tr>

</xml_diff>